<commit_message>
Made minor edits to the QA info.
</commit_message>
<xml_diff>
--- a/ChaprSVN/Manufacturing/ChapR Manufacturing Quality Assurance Instructions v2.docx
+++ b/ChaprSVN/Manufacturing/ChapR Manufacturing Quality Assurance Instructions v2.docx
@@ -66,7 +66,7 @@
           <w:noProof/>
           <w:sz w:val="28"/>
         </w:rPr>
-        <w:t>11/4/2014</w:t>
+        <w:t>11/12/2014</w:t>
       </w:r>
       <w:r>
         <w:rPr>
@@ -320,6 +320,74 @@
       <w:r>
         <w:rPr>
           <w:rFonts w:cstheme="minorHAnsi"/>
+          <w:noProof/>
+          <w:sz w:val="24"/>
+        </w:rPr>
+        <w:drawing>
+          <wp:anchor distT="0" distB="0" distL="114300" distR="114300" simplePos="0" relativeHeight="251658240" behindDoc="0" locked="0" layoutInCell="1" allowOverlap="1">
+            <wp:simplePos x="0" y="0"/>
+            <wp:positionH relativeFrom="column">
+              <wp:posOffset>5010150</wp:posOffset>
+            </wp:positionH>
+            <wp:positionV relativeFrom="paragraph">
+              <wp:posOffset>297180</wp:posOffset>
+            </wp:positionV>
+            <wp:extent cx="1600200" cy="1019175"/>
+            <wp:effectExtent l="19050" t="0" r="0" b="0"/>
+            <wp:wrapThrough wrapText="bothSides">
+              <wp:wrapPolygon edited="0">
+                <wp:start x="-257" y="0"/>
+                <wp:lineTo x="-257" y="21398"/>
+                <wp:lineTo x="21600" y="21398"/>
+                <wp:lineTo x="21600" y="0"/>
+                <wp:lineTo x="-257" y="0"/>
+              </wp:wrapPolygon>
+            </wp:wrapThrough>
+            <wp:docPr id="4" name="Picture 1"/>
+            <wp:cNvGraphicFramePr>
+              <a:graphicFrameLocks xmlns:a="http://schemas.openxmlformats.org/drawingml/2006/main" noChangeAspect="1"/>
+            </wp:cNvGraphicFramePr>
+            <a:graphic xmlns:a="http://schemas.openxmlformats.org/drawingml/2006/main">
+              <a:graphicData uri="http://schemas.openxmlformats.org/drawingml/2006/picture">
+                <pic:pic xmlns:pic="http://schemas.openxmlformats.org/drawingml/2006/picture">
+                  <pic:nvPicPr>
+                    <pic:cNvPr id="0" name="Picture 1"/>
+                    <pic:cNvPicPr>
+                      <a:picLocks noChangeAspect="1" noChangeArrowheads="1"/>
+                    </pic:cNvPicPr>
+                  </pic:nvPicPr>
+                  <pic:blipFill>
+                    <a:blip r:embed="rId7" cstate="print"/>
+                    <a:srcRect l="39527" t="8903" r="50043" b="79228"/>
+                    <a:stretch>
+                      <a:fillRect/>
+                    </a:stretch>
+                  </pic:blipFill>
+                  <pic:spPr bwMode="auto">
+                    <a:xfrm>
+                      <a:off x="0" y="0"/>
+                      <a:ext cx="1600200" cy="1019175"/>
+                    </a:xfrm>
+                    <a:prstGeom prst="rect">
+                      <a:avLst/>
+                    </a:prstGeom>
+                    <a:noFill/>
+                    <a:ln w="9525">
+                      <a:noFill/>
+                      <a:miter lim="800000"/>
+                      <a:headEnd/>
+                      <a:tailEnd/>
+                    </a:ln>
+                  </pic:spPr>
+                </pic:pic>
+              </a:graphicData>
+            </a:graphic>
+          </wp:anchor>
+        </w:drawing>
+      </w:r>
+      <w:r>
+        <w:rPr>
+          <w:rFonts w:cstheme="minorHAnsi"/>
           <w:sz w:val="24"/>
         </w:rPr>
         <w:t xml:space="preserve">Turn on ChapR in pairing mode (hold both </w:t>
@@ -384,6 +452,15 @@
         </w:rPr>
         <w:t>Scroll to Bluetooth icon on NXT by using right and left arrows, and open it.</w:t>
       </w:r>
+      <w:r>
+        <w:rPr>
+          <w:rFonts w:cstheme="minorHAnsi"/>
+          <w:noProof/>
+          <w:color w:val="FF0000"/>
+          <w:sz w:val="24"/>
+        </w:rPr>
+        <w:t xml:space="preserve"> </w:t>
+      </w:r>
     </w:p>
     <w:p>
       <w:pPr>
@@ -412,6 +489,74 @@
       <w:r>
         <w:rPr>
           <w:rFonts w:cstheme="minorHAnsi"/>
+          <w:noProof/>
+          <w:sz w:val="24"/>
+        </w:rPr>
+        <w:drawing>
+          <wp:anchor distT="0" distB="0" distL="114300" distR="114300" simplePos="0" relativeHeight="251659264" behindDoc="0" locked="0" layoutInCell="1" allowOverlap="1">
+            <wp:simplePos x="0" y="0"/>
+            <wp:positionH relativeFrom="column">
+              <wp:posOffset>5000625</wp:posOffset>
+            </wp:positionH>
+            <wp:positionV relativeFrom="paragraph">
+              <wp:posOffset>371475</wp:posOffset>
+            </wp:positionV>
+            <wp:extent cx="1581150" cy="1019175"/>
+            <wp:effectExtent l="19050" t="0" r="0" b="0"/>
+            <wp:wrapThrough wrapText="bothSides">
+              <wp:wrapPolygon edited="0">
+                <wp:start x="-260" y="0"/>
+                <wp:lineTo x="-260" y="21398"/>
+                <wp:lineTo x="21600" y="21398"/>
+                <wp:lineTo x="21600" y="0"/>
+                <wp:lineTo x="-260" y="0"/>
+              </wp:wrapPolygon>
+            </wp:wrapThrough>
+            <wp:docPr id="6" name="Picture 4"/>
+            <wp:cNvGraphicFramePr>
+              <a:graphicFrameLocks xmlns:a="http://schemas.openxmlformats.org/drawingml/2006/main" noChangeAspect="1"/>
+            </wp:cNvGraphicFramePr>
+            <a:graphic xmlns:a="http://schemas.openxmlformats.org/drawingml/2006/main">
+              <a:graphicData uri="http://schemas.openxmlformats.org/drawingml/2006/picture">
+                <pic:pic xmlns:pic="http://schemas.openxmlformats.org/drawingml/2006/picture">
+                  <pic:nvPicPr>
+                    <pic:cNvPr id="0" name="Picture 4"/>
+                    <pic:cNvPicPr>
+                      <a:picLocks noChangeAspect="1" noChangeArrowheads="1"/>
+                    </pic:cNvPicPr>
+                  </pic:nvPicPr>
+                  <pic:blipFill>
+                    <a:blip r:embed="rId8" cstate="print"/>
+                    <a:srcRect l="39533" t="8904" r="50147" b="79259"/>
+                    <a:stretch>
+                      <a:fillRect/>
+                    </a:stretch>
+                  </pic:blipFill>
+                  <pic:spPr bwMode="auto">
+                    <a:xfrm>
+                      <a:off x="0" y="0"/>
+                      <a:ext cx="1581150" cy="1019175"/>
+                    </a:xfrm>
+                    <a:prstGeom prst="rect">
+                      <a:avLst/>
+                    </a:prstGeom>
+                    <a:noFill/>
+                    <a:ln w="9525">
+                      <a:noFill/>
+                      <a:miter lim="800000"/>
+                      <a:headEnd/>
+                      <a:tailEnd/>
+                    </a:ln>
+                  </pic:spPr>
+                </pic:pic>
+              </a:graphicData>
+            </a:graphic>
+          </wp:anchor>
+        </w:drawing>
+      </w:r>
+      <w:r>
+        <w:rPr>
+          <w:rFonts w:cstheme="minorHAnsi"/>
           <w:sz w:val="24"/>
         </w:rPr>
         <w:t>Go to My Contacts, and open it. If there are no contacts, it will not open. If there are contacts, click on one, then scroll to delete and delete it. Do the same with all other contacts.</w:t>
@@ -448,6 +593,15 @@
         </w:rPr>
         <w:t>Go back to the Bluetooth menu, and scroll to search and click that. The NXT will search for Bluetooth devices for about 30 seconds to 1 minute.</w:t>
       </w:r>
+      <w:r>
+        <w:rPr>
+          <w:rFonts w:cstheme="minorHAnsi"/>
+          <w:noProof/>
+          <w:color w:val="FF0000"/>
+          <w:sz w:val="24"/>
+        </w:rPr>
+        <w:t xml:space="preserve"> </w:t>
+      </w:r>
     </w:p>
     <w:p>
       <w:pPr>
@@ -680,6 +834,7 @@
           <w:rFonts w:cstheme="minorHAnsi"/>
           <w:sz w:val="24"/>
         </w:rPr>
+        <w:lastRenderedPageBreak/>
         <w:t xml:space="preserve">Press the </w:t>
       </w:r>
       <w:r>
@@ -731,7 +886,6 @@
           <w:rFonts w:cstheme="minorHAnsi"/>
           <w:sz w:val="24"/>
         </w:rPr>
-        <w:lastRenderedPageBreak/>
         <w:t xml:space="preserve">Test all functions of the joystick and make sure the NXT displays that it received the input. It will show numbers for the buttons, and </w:t>
       </w:r>
       <w:r>
@@ -1346,12 +1500,95 @@
         <w:spacing w:after="0" w:line="480" w:lineRule="auto"/>
         <w:rPr>
           <w:rFonts w:cstheme="minorHAnsi"/>
-          <w:sz w:val="24"/>
-        </w:rPr>
-      </w:pPr>
+          <w:noProof/>
+          <w:sz w:val="24"/>
+        </w:rPr>
+      </w:pPr>
+    </w:p>
+    <w:p>
+      <w:pPr>
+        <w:spacing w:after="0" w:line="480" w:lineRule="auto"/>
+        <w:rPr>
+          <w:rFonts w:cstheme="minorHAnsi"/>
+          <w:color w:val="FF0000"/>
+          <w:sz w:val="24"/>
+        </w:rPr>
+      </w:pPr>
+      <w:r>
+        <w:rPr>
+          <w:rFonts w:cstheme="minorHAnsi"/>
+          <w:noProof/>
+          <w:color w:val="FF0000"/>
+          <w:sz w:val="24"/>
+        </w:rPr>
+        <w:lastRenderedPageBreak/>
+        <w:softHyphen/>
+      </w:r>
+      <w:r>
+        <w:rPr>
+          <w:rFonts w:cstheme="minorHAnsi"/>
+          <w:noProof/>
+          <w:color w:val="FF0000"/>
+          <w:sz w:val="24"/>
+        </w:rPr>
+        <w:softHyphen/>
+      </w:r>
+      <w:r>
+        <w:rPr>
+          <w:rFonts w:cstheme="minorHAnsi"/>
+          <w:noProof/>
+          <w:color w:val="FF0000"/>
+          <w:sz w:val="24"/>
+        </w:rPr>
+        <w:drawing>
+          <wp:inline distT="0" distB="0" distL="0" distR="0">
+            <wp:extent cx="6858000" cy="3857625"/>
+            <wp:effectExtent l="19050" t="0" r="0" b="0"/>
+            <wp:docPr id="7" name="Picture 7"/>
+            <wp:cNvGraphicFramePr>
+              <a:graphicFrameLocks xmlns:a="http://schemas.openxmlformats.org/drawingml/2006/main" noChangeAspect="1"/>
+            </wp:cNvGraphicFramePr>
+            <a:graphic xmlns:a="http://schemas.openxmlformats.org/drawingml/2006/main">
+              <a:graphicData uri="http://schemas.openxmlformats.org/drawingml/2006/picture">
+                <pic:pic xmlns:pic="http://schemas.openxmlformats.org/drawingml/2006/picture">
+                  <pic:nvPicPr>
+                    <pic:cNvPr id="0" name="Picture 7"/>
+                    <pic:cNvPicPr>
+                      <a:picLocks noChangeAspect="1" noChangeArrowheads="1"/>
+                    </pic:cNvPicPr>
+                  </pic:nvPicPr>
+                  <pic:blipFill>
+                    <a:blip r:embed="rId9" cstate="print"/>
+                    <a:srcRect/>
+                    <a:stretch>
+                      <a:fillRect/>
+                    </a:stretch>
+                  </pic:blipFill>
+                  <pic:spPr bwMode="auto">
+                    <a:xfrm>
+                      <a:off x="0" y="0"/>
+                      <a:ext cx="6858000" cy="3857625"/>
+                    </a:xfrm>
+                    <a:prstGeom prst="rect">
+                      <a:avLst/>
+                    </a:prstGeom>
+                    <a:noFill/>
+                    <a:ln w="9525">
+                      <a:noFill/>
+                      <a:miter lim="800000"/>
+                      <a:headEnd/>
+                      <a:tailEnd/>
+                    </a:ln>
+                  </pic:spPr>
+                </pic:pic>
+              </a:graphicData>
+            </a:graphic>
+          </wp:inline>
+        </w:drawing>
+      </w:r>
     </w:p>
     <w:sectPr>
-      <w:footerReference w:type="default" r:id="rId7"/>
+      <w:footerReference w:type="default" r:id="rId10"/>
       <w:pgSz w:w="12240" w:h="15840"/>
       <w:pgMar w:top="720" w:right="720" w:bottom="720" w:left="720" w:header="720" w:footer="720" w:gutter="0"/>
       <w:cols w:space="720"/>
@@ -1441,7 +1678,7 @@
                 <w:b/>
                 <w:noProof/>
               </w:rPr>
-              <w:t>2</w:t>
+              <w:t>3</w:t>
             </w:r>
             <w:r>
               <w:rPr>
@@ -1481,7 +1718,7 @@
                 <w:b/>
                 <w:noProof/>
               </w:rPr>
-              <w:t>2</w:t>
+              <w:t>3</w:t>
             </w:r>
             <w:r>
               <w:rPr>

</xml_diff>